<commit_message>
finalized v3 of MS, sent to bret
</commit_message>
<xml_diff>
--- a/doc/APeterson_MS_v3.docx
+++ b/doc/APeterson_MS_v3.docx
@@ -241,10 +241,13 @@
         <w:t xml:space="preserve">second, which is the focus of this manuscript, is the instance where both sexes recombine (Lenormand and Dutheil, 2005). An understanding of how sex shapes the evolution of recombination cannot be achieved with available data. Comprehensive comparisons of </w:t>
       </w:r>
       <w:r>
-        <w:t xml:space="preserve">female and male recombination rates usually come from outbred populations humans (Kong et al., 2004,, 2008, 2014; Halldorsson et al., 2019), dog (Wong et al., 2010), cattle (Ma et al., 2015; Shen et al., 2018), (other sheep?) sheep (Johnston et al., 2016) </w:t>
-      </w:r>
-      <w:r>
-        <w:t>petite? and mouse (Srivastava et al., 2017) in which the role of sex is confounded with the contributions of genetic variation.</w:t>
+        <w:t>female and male recombination rates usually come from outbred populations humans (Kong et al., 2004,, 2008, 2014; Halldorsson et al., 2019), dog (Wong et al., 2010), cattle (Ma et al., 2015; Sh</w:t>
+      </w:r>
+      <w:r>
+        <w:t>en et al., 2018), sheep (Johnston et al., 2016)</w:t>
+      </w:r>
+      <w:r>
+        <w:t xml:space="preserve"> and mouse (Srivastava et al., 2017) in which the role of sex is confounded with the contributions of genetic variation.</w:t>
       </w:r>
     </w:p>
     <w:p>
@@ -253,16 +256,22 @@
         <w:spacing w:line="360" w:lineRule="auto"/>
       </w:pPr>
       <w:r>
-        <w:rPr>
-          <w:b/>
-        </w:rPr>
-        <w:t xml:space="preserve">&lt;evolutionary patterns of sexual dimorphism in traits such as body size, coloration, and – can be traced to sexual antagonism / </w:t>
-      </w:r>
-      <w:r>
-        <w:rPr>
-          <w:b/>
-        </w:rPr>
-        <w:t>directional selection due to — differences in. not sure what I meant here</w:t>
+        <w:t>For many secondary sexually dimorphic traits, the mode of selection can be traced to the divergent targets of selection. In anisogamy systems where gametogenesis is modified to produ</w:t>
+      </w:r>
+      <w:r>
+        <w:t>ce distinct gametes across sexes, the meiotic program is the same and there is no first principles which would predict the evolution of sexually dimorphism in crossover number per cell. Yet heterochiasmy is commonly observed in dioecious species, suggestin</w:t>
+      </w:r>
+      <w:r>
+        <w:t>g that other meiotic traits which distinguish the gametes and their meiotic programs, for example symmetrical vs asymmetrical cell division, may impose selection for sexually dimorphic recombination rates. Asymmetrical cell division is one of the best dist</w:t>
+      </w:r>
+      <w:r>
+        <w:t>inguishers for sex in metazoans, however there are exceptions, including scarid flies and brown algae (Gorelick et al., 2017), yet empirical data on meiotic recombination from such organisms is missing. In the organisms for which there are empirical data o</w:t>
+      </w:r>
+      <w:r>
+        <w:t>n meiotic recombination rates, it is clear that the relationship between female and male recombination rates can differ among species, however comparisons between and within closely related species are missing. Direct contrasts between females and males ac</w:t>
+      </w:r>
+      <w:r>
+        <w:t>ross a common, diverse set of genomic backgrounds would reveal whether the recombination rate evolves differently in the sexes.</w:t>
       </w:r>
     </w:p>
     <w:p>
@@ -271,26 +280,20 @@
         <w:spacing w:line="360" w:lineRule="auto"/>
       </w:pPr>
       <w:r>
-        <w:t>For many secondary sexually dimorphic traits, the mode of selection can be traced to the divergent targets of selection. In anisogamy systems where gametogenesis is modified to produ</w:t>
-      </w:r>
-      <w:r>
-        <w:t>ce distinct gametes across sexes, the meiotic program is the same and there is no first principles which would predict the evolution of sexually dimorphism in crossover number per cell. Yet heterochiasmy is commonly observed in dioecious species, suggestin</w:t>
-      </w:r>
-      <w:r>
-        <w:t>g that other meiotic traits which distinguish the gametes and their meiotic programs, for example symmetrical vs asymmetrical cell division, may impose selection for sexually dimorphic recombination rates. Asymmetrical cell division is one of the best dist</w:t>
-      </w:r>
-      <w:r>
-        <w:t>inguishers for sex in metazoans, however there are exceptions, including scarid flies and brown algae (Gorelick et al., 2017), yet empirical data on meiotic recombination from such organisms is missing. In the organisms for which there are empirical data o</w:t>
-      </w:r>
-      <w:r>
-        <w:t xml:space="preserve">n meiotic recombination rates, it is </w:t>
-      </w:r>
-      <w:r>
         <w:lastRenderedPageBreak/>
-        <w:t>clear that the relationship between female and male recombination rates can differ among species, however comparisons between and within closely related species are missing. Direct contrasts between females and males ac</w:t>
-      </w:r>
-      <w:r>
-        <w:t>ross a common, diverse set of genomic backgrounds would reveal whether the recombination rate evolves differently in the sexes.</w:t>
+        <w:t>When considering the evolutionary patterns for genome based metric is to also consider patterns at the individual chromosome sca</w:t>
+      </w:r>
+      <w:r>
+        <w:t>le. The genome-wide recombination rate can be decomposed into single chromosome patterns, referred to as recombination landscapes. There are conserved patterns relevant to heterochiasmy at this scale. Recently two specific features have been highlighted as</w:t>
+      </w:r>
+      <w:r>
+        <w:t xml:space="preserve"> conserved patterns related heterochiasmy, specifically the recombination landscape. In a review of data from mus musculus, C. elegans and arabidopsis thalania with meiotic chromosome morphology (axis-loop structure) quantified in both sexes, Cahoon and Li</w:t>
+      </w:r>
+      <w:r>
+        <w:t>buda (2019) find that the sex with longer chromosome axis generally has higher recombination rates. A survey of 51 species shows there are conserved broad scale recombination landscape differences. Generally males have telomere-bias crossover placement and</w:t>
+      </w:r>
+      <w:r>
+        <w:t xml:space="preserve"> females have more uniform placement (Sardell and Kirkpatrick, 2020). These observations raise the question of how conservation of sexually dimorphic genome-wide recombination rates and its’ decomposed traits.</w:t>
       </w:r>
     </w:p>
     <w:p>
@@ -299,19 +302,44 @@
         <w:spacing w:line="360" w:lineRule="auto"/>
       </w:pPr>
       <w:r>
-        <w:t>When considering the evolutionary patterns for genome based metric is to also consider patterns at the individual chromosome sca</w:t>
-      </w:r>
-      <w:r>
-        <w:t>le. The genome-wide recombination rate can be decomposed into single chromosome patterns, referred to as recombination landscapes. There are conserved patterns relevant to heterochiasmy at this scale. Recently two specific features have been highlighted as</w:t>
-      </w:r>
-      <w:r>
-        <w:t xml:space="preserve"> conserved patterns related heterochiasmy, specifically the recombination landscape. In a review of data from mus musculus, C. elegans and arabidopsis thalania with meiotic chromosome morphology (axis-loop structure) quantified in both sexes, Cahoon and Li</w:t>
-      </w:r>
-      <w:r>
-        <w:t>buda (2019) find that the sex with longer chromosome axis generally has higher recombination rates. A survey of 51 species shows there are conserved broad scale recombination landscape differences. Generally males have telomere-bias crossover placement and</w:t>
-      </w:r>
-      <w:r>
-        <w:t xml:space="preserve"> females have more uniform placement (Sardell and Kirkpatrick, 2020). These observations raise the question of how conservation of sexually dimorphic genome-wide recombination rates and its’ decomposed traits.</w:t>
+        <w:t xml:space="preserve">Integrating patterns across multiple scales – </w:t>
+      </w:r>
+      <w:r>
+        <w:t>into a unified evolutionary pattern requires a good model system with multiple evolutionary levels for gauging the robustness of patterns across multiple scales. The house mouse, (</w:t>
+      </w:r>
+      <w:r>
+        <w:rPr>
+          <w:i/>
+        </w:rPr>
+        <w:t>Mus musculus</w:t>
+      </w:r>
+      <w:r>
+        <w:t>), arose from a recent radiation (0.5 mya to 5 mya) (Geraldes et</w:t>
+      </w:r>
+      <w:r>
+        <w:t xml:space="preserve"> al. (2011); Geraldes et al. (2008)) into several subspecies providing an opportunity to interrogate natural variation at short evolutionary scales. This short evolutionary scale is valuable for increasing heterochiasmy observations, since recombination ra</w:t>
+      </w:r>
+      <w:r>
+        <w:t>tes ar</w:t>
+      </w:r>
+      <w:r>
+        <w:t>e known to evolve rapidly</w:t>
+      </w:r>
+      <w:r>
+        <w:t>. Classical lab strains of mice have generated extensive knowledge central to meiosis and outcomes on recombination through extensive studies on the genes involved in the meiotic recombination pathway (Baudat et al., 2</w:t>
+      </w:r>
+      <w:r>
+        <w:t>013; Handel and Schimenti, 2010), and previous crosses for understanding the genetic architecture of recombination rate variation (Dumont and Payseur, 2011; Murdoch et al., 2010; Wang and Payseur, 2017). Additionally due to their global distribution allows</w:t>
+      </w:r>
+      <w:r>
+        <w:t xml:space="preserve"> comparisons of from a broad geographic range that might be missed with classical inbred strains. Wild derived inbred strains of house mouse, enable one of the most direct comparison of female and male gametogenesis, since besides the sex chromosomes, the </w:t>
+      </w:r>
+      <w:r>
+        <w:t xml:space="preserve">mouse for each genome are identical. Additionally, this model has advantages for single cell </w:t>
+      </w:r>
+      <w:r>
+        <w:lastRenderedPageBreak/>
+        <w:t>cytology approaches, enabling integration of data at a closer connection to the molecular pathway and meiotic program.</w:t>
       </w:r>
     </w:p>
     <w:p>
@@ -320,178 +348,189 @@
         <w:spacing w:line="360" w:lineRule="auto"/>
       </w:pPr>
       <w:r>
-        <w:t xml:space="preserve">Integrating patterns across multiple scales – </w:t>
-      </w:r>
-      <w:r>
-        <w:t>into a unified evolutionary pattern requires a good model system with multiple evolutionary levels for gauging the robustness of patterns across multiple scales. The house mouse, (Mus musculus), arose from a recent radiation (0.5 mya to 5 mya) (Geraldes et</w:t>
-      </w:r>
-      <w:r>
-        <w:t xml:space="preserve"> al. (2011); Geraldes et al. (2008)) into several subspecies providing an opportunity to interrogate natural variation at short evolutionary scales. This short evolutionary scale is valuable for increasing heterochiasmy observations, since recombination ra</w:t>
-      </w:r>
-      <w:r>
-        <w:t>tes are known to evolve rapidly (cite). Classical lab strains of mice have generated extensive knowledge central to meiosis and outcomes on recombination through extensive studies on the genes involved in the meiotic recombination pathway (Baudat et al., 2</w:t>
-      </w:r>
-      <w:r>
-        <w:t>013; Handel and Schimenti, 2010), and previous crosses for understanding the genetic architecture of recombination rate variation (Dumont and Payseur, 2011; Murdoch et al., 2010; Wang and Payseur, 2017). Additionally due to their global distribution allows</w:t>
-      </w:r>
-      <w:r>
-        <w:t xml:space="preserve"> comparisons of from a broad geographic range that might be missed </w:t>
-      </w:r>
-      <w:r>
+        <w:t xml:space="preserve">In this study, we quantify </w:t>
+      </w:r>
+      <w:r>
+        <w:t>genome-wide recombination rates</w:t>
+      </w:r>
+      <w:r>
+        <w:t xml:space="preserve"> from both s</w:t>
+      </w:r>
+      <w:r>
+        <w:t>exes</w:t>
+      </w:r>
+      <w:r>
+        <w:t xml:space="preserve"> in a panel of inbred mouse strains. We observed highly distinct evolutionary trajectories between males and females. This is due to rapid male specific evolution in the gwRR from two strains in </w:t>
+      </w:r>
+      <w:r>
+        <w:rPr>
+          <w:i/>
+        </w:rPr>
+        <w:t>M. m.</w:t>
+      </w:r>
+      <w:r>
+        <w:t xml:space="preserve"> </w:t>
+      </w:r>
+      <w:r>
+        <w:rPr>
+          <w:i/>
+        </w:rPr>
+        <w:t>musculus</w:t>
+      </w:r>
+      <w:r>
+        <w:t xml:space="preserve"> and 1 strain in </w:t>
+      </w:r>
+      <w:r>
+        <w:rPr>
+          <w:i/>
+        </w:rPr>
+        <w:t>M. m.</w:t>
+      </w:r>
+      <w:r>
+        <w:t xml:space="preserve"> </w:t>
+      </w:r>
+      <w:r>
+        <w:rPr>
+          <w:i/>
+        </w:rPr>
+        <w:t>molossinus</w:t>
+      </w:r>
+      <w:r>
+        <w:t>. We observed up to a</w:t>
+      </w:r>
+      <w:r>
+        <w:t xml:space="preserve"> 30% difference (translating into approximately ~7 more crossovers per cell), a surprising amount considering the short evolutionary time scale. This pattern of rapid evolution was not observed in females. In our comparisons of recombination landscapes acr</w:t>
+      </w:r>
+      <w:r>
+        <w:t>oss sex, our results confirm previously reported patterns for sex differences in the general recombination landscape (Sardell and Kirkpatrick, 2020). Intriguingly, these patterns hold even in the case of genome more crossovers, but general landscape patter</w:t>
+      </w:r>
+      <w:r>
+        <w:t>ns still maintain sex-specific patterns.</w:t>
+      </w:r>
+    </w:p>
+    <w:p>
+      <w:pPr>
+        <w:pStyle w:val="Heading1"/>
+        <w:spacing w:line="360" w:lineRule="auto"/>
+      </w:pPr>
+      <w:bookmarkStart w:id="2" w:name="results"/>
+      <w:r>
+        <w:t>RESULTS</w:t>
+      </w:r>
+      <w:bookmarkEnd w:id="2"/>
+    </w:p>
+    <w:p>
+      <w:pPr>
+        <w:pStyle w:val="Heading2"/>
+        <w:spacing w:line="360" w:lineRule="auto"/>
+      </w:pPr>
+      <w:bookmarkStart w:id="3" w:name="Xe2805188b4a375d8984d71ca50a462843d73200"/>
+      <w:r>
+        <w:t>Genome-wide recombination rate evolves differently in females and males</w:t>
+      </w:r>
+      <w:bookmarkEnd w:id="3"/>
+    </w:p>
+    <w:p>
+      <w:pPr>
+        <w:pStyle w:val="FirstParagraph"/>
+        <w:spacing w:line="360" w:lineRule="auto"/>
+      </w:pPr>
+      <w:r>
+        <w:t>We used counts of MLH1 foci per cell to estimate genome-wide recombination rates in 14 wild-derived inbred strains sampled from three s</w:t>
+      </w:r>
+      <w:r>
+        <w:t>ubspecies of house mice (</w:t>
+      </w:r>
+      <w:r>
+        <w:rPr>
+          <w:i/>
+        </w:rPr>
+        <w:t>M. m. domesticus</w:t>
+      </w:r>
+      <w:r>
+        <w:t xml:space="preserve">, </w:t>
+      </w:r>
+      <w:r>
+        <w:rPr>
+          <w:i/>
+        </w:rPr>
+        <w:t>M. m. musculus</w:t>
+      </w:r>
+      <w:r>
+        <w:t xml:space="preserve"> and </w:t>
+      </w:r>
+      <w:r>
+        <w:rPr>
+          <w:i/>
+        </w:rPr>
+        <w:t>M. m. molossinus</w:t>
+      </w:r>
+      <w:r>
+        <w:t xml:space="preserve"> ) and three additional species of Mus (</w:t>
+      </w:r>
+      <w:r>
+        <w:rPr>
+          <w:i/>
+        </w:rPr>
+        <w:t>M. spretus</w:t>
+      </w:r>
+      <w:r>
+        <w:t xml:space="preserve">, </w:t>
+      </w:r>
+      <w:r>
+        <w:rPr>
+          <w:i/>
+        </w:rPr>
+        <w:t>M. spicilegus</w:t>
+      </w:r>
+      <w:r>
+        <w:t xml:space="preserve"> , and </w:t>
+      </w:r>
+      <w:r>
+        <w:rPr>
+          <w:i/>
+        </w:rPr>
+        <w:t>M. caroli</w:t>
+      </w:r>
+      <w:r>
+        <w:t>). Mean MLH1 focus counts for 188 mice were quantified from an average of 21.77 spermatocytes per</w:t>
+      </w:r>
+      <w:r>
+        <w:t xml:space="preserve"> male (for a total of 1,742 spermatocytes) and 17.85 oocytes per female (for a total of 1,427 oocytes).</w:t>
+      </w:r>
+    </w:p>
+    <w:p>
+      <w:pPr>
+        <w:pStyle w:val="BodyText"/>
+        <w:spacing w:line="360" w:lineRule="auto"/>
+      </w:pPr>
+      <w:r>
+        <w:t>Graphical comparisons reveal sex-specific dynamics to the evolution of genome-wide recombination rate (Figure 1A). First, MLH1 focus counts differ betwe</w:t>
+      </w:r>
+      <w:r>
+        <w:t>en females and males in most strains. Second, the difference in counts between the sexes varies among strains. Although most strains show more MLH1 foci in females, two strains (</w:t>
+      </w:r>
+      <w:r>
+        <w:rPr>
+          <w:i/>
+        </w:rPr>
+        <w:t>musculus</w:t>
+      </w:r>
+      <w:r>
+        <w:rPr>
+          <w:i/>
+          <w:vertAlign w:val="superscript"/>
+        </w:rPr>
+        <w:t>PWD</w:t>
+      </w:r>
+      <w:r>
+        <w:t xml:space="preserve"> and </w:t>
+      </w:r>
+      <w:r>
+        <w:rPr>
+          <w:i/>
+        </w:rPr>
         <w:lastRenderedPageBreak/>
-        <w:t xml:space="preserve">with classical inbred strains. Wild derived inbred strains of house mouse, enable one of the most direct comparison of female and male gametogenesis, since besides the sex chromosomes, the </w:t>
-      </w:r>
-      <w:r>
-        <w:t>mouse for each genome are identical. Additionally, this model has advantages for single cell cytology approaches, enabling integration of data at a closer connection to the molecular pathway and meiotic program.</w:t>
-      </w:r>
-    </w:p>
-    <w:p>
-      <w:pPr>
-        <w:pStyle w:val="BodyText"/>
-        <w:spacing w:line="360" w:lineRule="auto"/>
-      </w:pPr>
-      <w:r>
-        <w:t>In this study, we quantify gwRRs from both s</w:t>
-      </w:r>
-      <w:r>
-        <w:t>exes, in a panel of inbred mouse strains. We observed highly distinct evolutionary trajectories between males and females. This is due to rapid male specific evolution in the gwRR from two strains in musculus and 1 strain in molossinus. We observed up to a</w:t>
-      </w:r>
-      <w:r>
-        <w:t xml:space="preserve"> 30% difference (translating into approximately ~7 more crossovers per cell), a surprising amount considering the short evolutionary time scale. This pattern of rapid evolution was not observed in females. In our comparisons of recombination landscapes acr</w:t>
-      </w:r>
-      <w:r>
-        <w:t>oss sex, our results confirm previously reported patterns for sex differences in the general recombination landscape (Sardell and Kirkpatrick, 2020). Intriguingly, these patterns hold even in the case of genome more crossovers, but general landscape patter</w:t>
-      </w:r>
-      <w:r>
-        <w:t>ns still maintain sex-specific patterns.</w:t>
-      </w:r>
-    </w:p>
-    <w:p>
-      <w:pPr>
-        <w:pStyle w:val="Heading1"/>
-        <w:spacing w:line="360" w:lineRule="auto"/>
-      </w:pPr>
-      <w:bookmarkStart w:id="2" w:name="results"/>
-      <w:r>
-        <w:t>RESULTS</w:t>
-      </w:r>
-      <w:bookmarkEnd w:id="2"/>
-    </w:p>
-    <w:p>
-      <w:pPr>
-        <w:pStyle w:val="Heading2"/>
-        <w:spacing w:line="360" w:lineRule="auto"/>
-      </w:pPr>
-      <w:bookmarkStart w:id="3" w:name="Xe2805188b4a375d8984d71ca50a462843d73200"/>
-      <w:r>
-        <w:t>Genome-wide recombination rate evolves differently in females and males</w:t>
-      </w:r>
-      <w:bookmarkEnd w:id="3"/>
-    </w:p>
-    <w:p>
-      <w:pPr>
-        <w:pStyle w:val="FirstParagraph"/>
-        <w:spacing w:line="360" w:lineRule="auto"/>
-      </w:pPr>
-      <w:r>
-        <w:t>We used counts of MLH1 foci per cell to estimate genome-wide recombination rates in 14 wild-derived inbred strains sampled from three s</w:t>
-      </w:r>
-      <w:r>
-        <w:t>ubspecies of house mice (</w:t>
-      </w:r>
-      <w:r>
-        <w:rPr>
-          <w:i/>
-        </w:rPr>
-        <w:t>M. m. domesticus</w:t>
-      </w:r>
-      <w:r>
-        <w:t xml:space="preserve">, </w:t>
-      </w:r>
-      <w:r>
-        <w:rPr>
-          <w:i/>
-        </w:rPr>
-        <w:t>M. m. musculus</w:t>
-      </w:r>
-      <w:r>
-        <w:t xml:space="preserve"> and </w:t>
-      </w:r>
-      <w:r>
-        <w:rPr>
-          <w:i/>
-        </w:rPr>
-        <w:t>M. m. molossinus</w:t>
-      </w:r>
-      <w:r>
-        <w:t xml:space="preserve"> ) and three additional species of Mus (</w:t>
-      </w:r>
-      <w:r>
-        <w:rPr>
-          <w:i/>
-        </w:rPr>
-        <w:t>M. spretus</w:t>
-      </w:r>
-      <w:r>
-        <w:t xml:space="preserve">, </w:t>
-      </w:r>
-      <w:r>
-        <w:rPr>
-          <w:i/>
-        </w:rPr>
-        <w:t>M. spicilegus</w:t>
-      </w:r>
-      <w:r>
-        <w:t xml:space="preserve"> , and </w:t>
-      </w:r>
-      <w:r>
-        <w:rPr>
-          <w:i/>
-        </w:rPr>
-        <w:t>M. caroli</w:t>
-      </w:r>
-      <w:r>
-        <w:t>). Mean MLH1 focus counts for 188 mice were quantified from an average of 21.77 spermatocytes per</w:t>
-      </w:r>
-      <w:r>
-        <w:t xml:space="preserve"> male (for a total of 1,742 spermatocytes) and 17.85 oocytes per female (for a total of 1,427 oocytes).</w:t>
-      </w:r>
-    </w:p>
-    <w:p>
-      <w:pPr>
-        <w:pStyle w:val="BodyText"/>
-        <w:spacing w:line="360" w:lineRule="auto"/>
-      </w:pPr>
-      <w:r>
-        <w:t>Graphical comparisons reveal sex-specific dynamics to the evolution of genome-wide recombination rate (Figure 1A). First, MLH1 focus counts differ betwe</w:t>
-      </w:r>
-      <w:r>
-        <w:t xml:space="preserve">en females and males </w:t>
-      </w:r>
-      <w:r>
-        <w:lastRenderedPageBreak/>
-        <w:t>in most strains. Second, the difference in counts between the sexes varies among strains. Although most strains show more MLH1 foci in females, two strains (</w:t>
-      </w:r>
-      <w:r>
-        <w:rPr>
-          <w:i/>
-        </w:rPr>
-        <w:t>musculus</w:t>
-      </w:r>
-      <w:r>
-        <w:rPr>
-          <w:i/>
-          <w:vertAlign w:val="superscript"/>
-        </w:rPr>
-        <w:t>PWD</w:t>
-      </w:r>
-      <w:r>
-        <w:t xml:space="preserve"> and </w:t>
-      </w:r>
-      <w:r>
-        <w:rPr>
-          <w:i/>
-        </w:rPr>
         <w:t>molossinus</w:t>
       </w:r>
       <w:r>
@@ -594,12 +633,36 @@
         <w:t xml:space="preserve">The effect of subspecies is no longer significant in a model treating all factors as fixed effects (M2; </w:t>
       </w:r>
       <w:r>
-        <w:t>Musculus</w:t>
-      </w:r>
-      <w:r>
-        <w:t xml:space="preserve"> p = 0.24, Mol</w:t>
-      </w:r>
-      <w:r>
+        <w:rPr>
+          <w:i/>
+        </w:rPr>
+        <w:t>m</w:t>
+      </w:r>
+      <w:r>
+        <w:rPr>
+          <w:i/>
+        </w:rPr>
+        <w:t>usculus</w:t>
+      </w:r>
+      <w:r>
+        <w:t xml:space="preserve"> p = 0.24, </w:t>
+      </w:r>
+      <w:r>
+        <w:rPr>
+          <w:i/>
+        </w:rPr>
+        <w:t>m</w:t>
+      </w:r>
+      <w:r>
+        <w:rPr>
+          <w:i/>
+        </w:rPr>
+        <w:t>ol</w:t>
+      </w:r>
+      <w:r>
+        <w:rPr>
+          <w:i/>
+        </w:rPr>
         <w:t>ossinus</w:t>
       </w:r>
       <w:r>
@@ -666,7 +729,19 @@
         <w:t>G</w:t>
       </w:r>
       <w:r>
-        <w:t xml:space="preserve"> p = 0; </w:t>
+        <w:t xml:space="preserve"> p &lt;</w:t>
+      </w:r>
+      <w:r>
+        <w:t xml:space="preserve"> x 10</w:t>
+      </w:r>
+      <w:r>
+        <w:rPr>
+          <w:vertAlign w:val="superscript"/>
+        </w:rPr>
+        <w:t>-6</w:t>
+      </w:r>
+      <w:r>
+        <w:t xml:space="preserve">; </w:t>
       </w:r>
       <w:r>
         <w:rPr>
@@ -682,7 +757,19 @@
         <w:t>MSM</w:t>
       </w:r>
       <w:r>
-        <w:t xml:space="preserve"> p = 0 ; </w:t>
+        <w:t xml:space="preserve"> p &lt;</w:t>
+      </w:r>
+      <w:r>
+        <w:t xml:space="preserve"> x 10</w:t>
+      </w:r>
+      <w:r>
+        <w:rPr>
+          <w:vertAlign w:val="superscript"/>
+        </w:rPr>
+        <w:t>-6</w:t>
+      </w:r>
+      <w:r>
+        <w:t xml:space="preserve">; </w:t>
       </w:r>
       <w:r>
         <w:rPr>
@@ -1169,8 +1256,6 @@
       <w:r>
         <w:t>).</w:t>
       </w:r>
-      <w:bookmarkStart w:id="6" w:name="_GoBack"/>
-      <w:bookmarkEnd w:id="6"/>
     </w:p>
     <w:p>
       <w:pPr>
@@ -1266,11 +1351,11 @@
         <w:pStyle w:val="Heading2"/>
         <w:spacing w:line="360" w:lineRule="auto"/>
       </w:pPr>
-      <w:bookmarkStart w:id="7" w:name="X8ce7e5bd8caf09821799fb34b722f61c3f51871"/>
+      <w:bookmarkStart w:id="6" w:name="X8ce7e5bd8caf09821799fb34b722f61c3f51871"/>
       <w:r>
         <w:t>Evolution of genome-wide recombination rate is dispersed across bivalents, associated with double-strand break number, and connected to crossover interference</w:t>
       </w:r>
-      <w:bookmarkEnd w:id="7"/>
+      <w:bookmarkEnd w:id="6"/>
     </w:p>
     <w:p>
       <w:pPr>
@@ -1293,7 +1378,13 @@
         <w:spacing w:line="360" w:lineRule="auto"/>
       </w:pPr>
       <w:r>
-        <w:t xml:space="preserve">Ninety-six percent of single bivalents in our pooled dataset (n = 9,569 ) have either one or two MLH foci (Supplemental Figure 2). The proportions of single-focus (1CO) bivalents vs. double-focus (2CO) bivalents distinguish high-recombination strains from </w:t>
+        <w:t>Ninety-six percent of single bivalents i</w:t>
+      </w:r>
+      <w:r>
+        <w:t>n our pooled dataset (n = 9,569</w:t>
+      </w:r>
+      <w:r>
+        <w:t xml:space="preserve">) have either one or two MLH foci (Supplemental Figure 2). The proportions of single-focus (1CO) bivalents vs. double-focus (2CO) bivalents distinguish high-recombination strains from </w:t>
       </w:r>
       <w:r>
         <w:t xml:space="preserve">low-recombination strains (Supplemental Figure 2). High-recombination strains are enriched for 2CO bivalents at the expense of 1CO bivalents: proportions of 2CO bivalents are 0.33 in </w:t>
@@ -1625,7 +1716,13 @@
         <w:t>-6</w:t>
       </w:r>
       <w:r>
-        <w:t xml:space="preserve">). In contrast, the two strain groups do not differ in DMC1 foci in late zygotene cells (t-test; p = 0.66 ). Since DSBs are repaired as either COs or non-crossovers (NCOs), the ratio of MLH1 </w:t>
+        <w:t>). In contrast, the two strain groups do not differ in DMC1 foci in late z</w:t>
+      </w:r>
+      <w:r>
+        <w:t>ygotene cells (t-test; p = 0.66</w:t>
+      </w:r>
+      <w:r>
+        <w:t xml:space="preserve">). Since DSBs are repaired as either COs or non-crossovers (NCOs), the ratio of MLH1 </w:t>
       </w:r>
       <w:r>
         <w:t>foci to DMC1 foci can be used to estimate the proportion of DSBs designated as COs. High-recombination and low-recombination strains do not differ in the MLH1/DMC1 ratio, whether DMC1 foci were counted in early zygotene cells or late zygotene cells (t-test</w:t>
@@ -1679,7 +1776,18 @@
         <w:t xml:space="preserve"> </w:t>
       </w:r>
       <w:r>
-        <w:t>(p = 0.65). Additionally, mouse means for the reduced (short and long) bivalent datasets do not differ between high-recombination and low-recombination strains (t-test; short: p = 0.84 ; long: p = 0.19 ). In a model with total SC length as the dependent va</w:t>
+        <w:t>(p = 0.65). Additionally, mouse means for the reduced (short and long) bivalent datasets do not differ between high-recombination and low-recombination strains (t-test; s</w:t>
+      </w:r>
+      <w:r>
+        <w:t>hort: p = 0.84</w:t>
+      </w:r>
+      <w:bookmarkStart w:id="7" w:name="_GoBack"/>
+      <w:bookmarkEnd w:id="7"/>
+      <w:r>
+        <w:t>; long: p = 0.19</w:t>
+      </w:r>
+      <w:r>
+        <w:t>). In a model with total SC length as the dependent va</w:t>
       </w:r>
       <w:r>
         <w:t xml:space="preserve">riable (M4), the two subspecies effects are </w:t>
@@ -2015,22 +2123,15 @@
     </w:p>
     <w:p>
       <w:pPr>
-        <w:spacing w:line="360" w:lineRule="auto"/>
-      </w:pPr>
-      <w:r>
-        <w:pict>
-          <v:rect id="_x0000_i1025" style="width:0;height:1.5pt" o:hralign="center" o:hrstd="t" o:hr="t"/>
-        </w:pict>
-      </w:r>
-    </w:p>
-    <w:p>
-      <w:pPr>
         <w:pStyle w:val="Heading1"/>
         <w:spacing w:line="360" w:lineRule="auto"/>
       </w:pPr>
       <w:bookmarkStart w:id="9" w:name="materials-and-methods"/>
       <w:r>
-        <w:t>MATERIALS AND METHODS</w:t>
+        <w:t>M</w:t>
+      </w:r>
+      <w:r>
+        <w:t>ATERIALS AND METHODS</w:t>
       </w:r>
       <w:bookmarkEnd w:id="9"/>
     </w:p>
@@ -2060,29 +2161,41 @@
         <w:t>Mus musculus</w:t>
       </w:r>
       <w:r>
-        <w:t xml:space="preserve">) and related murid species to profile natural genetic variation in recombination (Table 1). Our survey </w:t>
-      </w:r>
-      <w:r>
+        <w:t>) and related murid species to profile natural genetic variation in recombination (Table 1). Our survey included 5 strai</w:t>
+      </w:r>
+      <w:r>
+        <w:t xml:space="preserve">ns from </w:t>
+      </w:r>
+      <w:r>
+        <w:rPr>
+          <w:i/>
+        </w:rPr>
+        <w:t>M. m. musculus</w:t>
+      </w:r>
+      <w:r>
+        <w:t xml:space="preserve">, 4 strains from </w:t>
+      </w:r>
+      <w:r>
+        <w:rPr>
+          <w:i/>
+        </w:rPr>
+        <w:t>M. m. domesticus</w:t>
+      </w:r>
+      <w:r>
+        <w:t xml:space="preserve">, 2 strains from </w:t>
+      </w:r>
+      <w:r>
+        <w:rPr>
+          <w:i/>
+        </w:rPr>
+        <w:t xml:space="preserve">M. </w:t>
+      </w:r>
+      <w:r>
+        <w:rPr>
+          <w:i/>
+        </w:rPr>
         <w:lastRenderedPageBreak/>
-        <w:t>included 5 strai</w:t>
-      </w:r>
-      <w:r>
-        <w:t xml:space="preserve">ns from </w:t>
-      </w:r>
-      <w:r>
-        <w:rPr>
-          <w:i/>
-        </w:rPr>
-        <w:t>M. m. musculus</w:t>
-      </w:r>
-      <w:r>
-        <w:t xml:space="preserve">, 4 strains from </w:t>
-      </w:r>
-      <w:r>
-        <w:rPr>
-          <w:i/>
-        </w:rPr>
-        <w:t>M. m. domesticus</w:t>
+        <w:t>m. molossinus</w:t>
       </w:r>
       <w:r>
         <w:t xml:space="preserve">, 2 strains from </w:t>
@@ -2091,15 +2204,6 @@
         <w:rPr>
           <w:i/>
         </w:rPr>
-        <w:t>M. m. molossinus</w:t>
-      </w:r>
-      <w:r>
-        <w:t xml:space="preserve">, 2 strains from </w:t>
-      </w:r>
-      <w:r>
-        <w:rPr>
-          <w:i/>
-        </w:rPr>
         <w:t>M. m. castaneus</w:t>
       </w:r>
       <w:r>
@@ -2193,11 +2297,11 @@
         <w:t xml:space="preserve">1 foci. The staining protocol followed (Anderson et al., 1999) and (Koehler et al., 2002). Antibody staining and slide blocking were performed in 1X antibody dilution buffer (ADB) (normal donkey serum (Jackson ImmunoResearch), 1X PBS, bovine serum albumin </w:t>
       </w:r>
       <w:r>
-        <w:t xml:space="preserve">(Sigma), and Triton X-100 (Sigma)). Following a 30-minute blocking wash in ABD, each slide was incubated with 60ul of a primary antibody master mix for 48 hours </w:t>
+        <w:t xml:space="preserve">(Sigma), and Triton X-100 (Sigma)). Following a 30-minute blocking wash in ABD, each slide was incubated with 60ul of a primary antibody master mix for 48 hours at 37*C. The master mix recipe contained polyclonal anti-rabbit anti-MLH1 (Calbiochem; </w:t>
       </w:r>
       <w:r>
         <w:lastRenderedPageBreak/>
-        <w:t xml:space="preserve">at 37*C. The master mix recipe contained polyclonal anti-rabbit anti-MLH1 (Calbiochem; diluted </w:t>
+        <w:t xml:space="preserve">diluted </w:t>
       </w:r>
       <w:r>
         <w:t>1:50) or anti-rabbit anti-DMC1 (mix of DMC1), anti-goat polyclonal anti-SYCP3, (Abcam; diluted 1:50), and anti-human polyclonal antibody to CREST (Antibodies, Inc; diluted 1:200) suspended in ADB. Slides were washed twice in 50ml ADB before the first round</w:t>
@@ -4383,9 +4487,11 @@
       <w:bookmarkEnd w:id="77"/>
     </w:p>
     <w:sectPr>
+      <w:footerReference w:type="default" r:id="rId9"/>
       <w:pgSz w:w="12240" w:h="15840"/>
       <w:pgMar w:top="1440" w:right="1440" w:bottom="1440" w:left="1440" w:header="720" w:footer="720" w:gutter="0"/>
       <w:lnNumType w:countBy="1" w:restart="continuous"/>
+      <w:pgNumType w:start="0"/>
       <w:cols w:space="720"/>
       <w:docGrid w:linePitch="326"/>
     </w:sectPr>
@@ -4416,6 +4522,58 @@
     </w:p>
   </w:endnote>
 </w:endnotes>
+</file>
+
+<file path=word/footer1.xml><?xml version="1.0" encoding="utf-8"?>
+<w:ftr xmlns:wpc="http://schemas.microsoft.com/office/word/2010/wordprocessingCanvas" xmlns:mc="http://schemas.openxmlformats.org/markup-compatibility/2006" xmlns:o="urn:schemas-microsoft-com:office:office" xmlns:r="http://schemas.openxmlformats.org/officeDocument/2006/relationships" xmlns:m="http://schemas.openxmlformats.org/officeDocument/2006/math" xmlns:v="urn:schemas-microsoft-com:vml" xmlns:wp14="http://schemas.microsoft.com/office/word/2010/wordprocessingDrawing" xmlns:wp="http://schemas.openxmlformats.org/drawingml/2006/wordprocessingDrawing" xmlns:w10="urn:schemas-microsoft-com:office:word" xmlns:w="http://schemas.openxmlformats.org/wordprocessingml/2006/main" xmlns:w14="http://schemas.microsoft.com/office/word/2010/wordml" xmlns:w15="http://schemas.microsoft.com/office/word/2012/wordml" xmlns:wpg="http://schemas.microsoft.com/office/word/2010/wordprocessingGroup" xmlns:wpi="http://schemas.microsoft.com/office/word/2010/wordprocessingInk" xmlns:wne="http://schemas.microsoft.com/office/word/2006/wordml" xmlns:wps="http://schemas.microsoft.com/office/word/2010/wordprocessingShape" mc:Ignorable="w14 w15 wp14">
+  <w:sdt>
+    <w:sdtPr>
+      <w:id w:val="-2029090173"/>
+      <w:docPartObj>
+        <w:docPartGallery w:val="Page Numbers (Bottom of Page)"/>
+        <w:docPartUnique/>
+      </w:docPartObj>
+    </w:sdtPr>
+    <w:sdtEndPr>
+      <w:rPr>
+        <w:noProof/>
+      </w:rPr>
+    </w:sdtEndPr>
+    <w:sdtContent>
+      <w:p>
+        <w:pPr>
+          <w:pStyle w:val="Footer"/>
+        </w:pPr>
+        <w:r>
+          <w:fldChar w:fldCharType="begin"/>
+        </w:r>
+        <w:r>
+          <w:instrText xml:space="preserve"> PAGE   \* MERGEFORMAT </w:instrText>
+        </w:r>
+        <w:r>
+          <w:fldChar w:fldCharType="separate"/>
+        </w:r>
+        <w:r>
+          <w:rPr>
+            <w:noProof/>
+          </w:rPr>
+          <w:t>20</w:t>
+        </w:r>
+        <w:r>
+          <w:rPr>
+            <w:noProof/>
+          </w:rPr>
+          <w:fldChar w:fldCharType="end"/>
+        </w:r>
+      </w:p>
+    </w:sdtContent>
+  </w:sdt>
+  <w:p>
+    <w:pPr>
+      <w:pStyle w:val="Footer"/>
+    </w:pPr>
+  </w:p>
+</w:ftr>
 </file>
 
 <file path=word/footnotes.xml><?xml version="1.0" encoding="utf-8"?>
@@ -4584,7 +4742,7 @@
     <w:lsdException w:name="footnote text" w:semiHidden="1" w:unhideWhenUsed="1"/>
     <w:lsdException w:name="annotation text" w:semiHidden="1" w:unhideWhenUsed="1"/>
     <w:lsdException w:name="header" w:semiHidden="1" w:unhideWhenUsed="1"/>
-    <w:lsdException w:name="footer" w:semiHidden="1" w:unhideWhenUsed="1"/>
+    <w:lsdException w:name="footer" w:semiHidden="1" w:uiPriority="99" w:unhideWhenUsed="1"/>
     <w:lsdException w:name="index heading" w:semiHidden="1" w:unhideWhenUsed="1"/>
     <w:lsdException w:name="caption" w:semiHidden="1" w:unhideWhenUsed="1"/>
     <w:lsdException w:name="table of figures" w:semiHidden="1" w:unhideWhenUsed="1"/>
@@ -4698,6 +4856,7 @@
     <w:lsdException w:name="Balloon Text" w:semiHidden="1" w:unhideWhenUsed="1"/>
     <w:lsdException w:name="Table Theme" w:semiHidden="1" w:unhideWhenUsed="1"/>
     <w:lsdException w:name="Placeholder Text" w:semiHidden="1"/>
+    <w:lsdException w:name="No Spacing" w:uiPriority="1" w:qFormat="1"/>
     <w:lsdException w:name="Light Shading"/>
     <w:lsdException w:name="Light List"/>
     <w:lsdException w:name="Light Grid"/>
@@ -5690,7 +5849,624 @@
     <w:unhideWhenUsed/>
     <w:rsid w:val="00986FEF"/>
   </w:style>
+  <w:style w:type="paragraph" w:styleId="NoSpacing">
+    <w:name w:val="No Spacing"/>
+    <w:link w:val="NoSpacingChar"/>
+    <w:uiPriority w:val="1"/>
+    <w:qFormat/>
+    <w:rsid w:val="004229ED"/>
+    <w:pPr>
+      <w:spacing w:after="0"/>
+    </w:pPr>
+    <w:rPr>
+      <w:rFonts w:eastAsiaTheme="minorEastAsia"/>
+      <w:sz w:val="22"/>
+      <w:szCs w:val="22"/>
+    </w:rPr>
+  </w:style>
+  <w:style w:type="character" w:customStyle="1" w:styleId="NoSpacingChar">
+    <w:name w:val="No Spacing Char"/>
+    <w:basedOn w:val="DefaultParagraphFont"/>
+    <w:link w:val="NoSpacing"/>
+    <w:uiPriority w:val="1"/>
+    <w:rsid w:val="004229ED"/>
+    <w:rPr>
+      <w:rFonts w:eastAsiaTheme="minorEastAsia"/>
+      <w:sz w:val="22"/>
+      <w:szCs w:val="22"/>
+    </w:rPr>
+  </w:style>
+  <w:style w:type="paragraph" w:styleId="Header">
+    <w:name w:val="header"/>
+    <w:basedOn w:val="Normal"/>
+    <w:link w:val="HeaderChar"/>
+    <w:unhideWhenUsed/>
+    <w:rsid w:val="004229ED"/>
+    <w:pPr>
+      <w:tabs>
+        <w:tab w:val="center" w:pos="4680"/>
+        <w:tab w:val="right" w:pos="9360"/>
+      </w:tabs>
+      <w:spacing w:after="0"/>
+    </w:pPr>
+  </w:style>
+  <w:style w:type="character" w:customStyle="1" w:styleId="HeaderChar">
+    <w:name w:val="Header Char"/>
+    <w:basedOn w:val="DefaultParagraphFont"/>
+    <w:link w:val="Header"/>
+    <w:rsid w:val="004229ED"/>
+  </w:style>
+  <w:style w:type="paragraph" w:styleId="Footer">
+    <w:name w:val="footer"/>
+    <w:basedOn w:val="Normal"/>
+    <w:link w:val="FooterChar"/>
+    <w:uiPriority w:val="99"/>
+    <w:unhideWhenUsed/>
+    <w:rsid w:val="004229ED"/>
+    <w:pPr>
+      <w:tabs>
+        <w:tab w:val="center" w:pos="4680"/>
+        <w:tab w:val="right" w:pos="9360"/>
+      </w:tabs>
+      <w:spacing w:after="0"/>
+    </w:pPr>
+  </w:style>
+  <w:style w:type="character" w:customStyle="1" w:styleId="FooterChar">
+    <w:name w:val="Footer Char"/>
+    <w:basedOn w:val="DefaultParagraphFont"/>
+    <w:link w:val="Footer"/>
+    <w:uiPriority w:val="99"/>
+    <w:rsid w:val="004229ED"/>
+  </w:style>
 </w:styles>
+</file>
+
+<file path=word/glossary/document.xml><?xml version="1.0" encoding="utf-8"?>
+<w:glossaryDocument xmlns:wpc="http://schemas.microsoft.com/office/word/2010/wordprocessingCanvas" xmlns:mc="http://schemas.openxmlformats.org/markup-compatibility/2006" xmlns:o="urn:schemas-microsoft-com:office:office" xmlns:r="http://schemas.openxmlformats.org/officeDocument/2006/relationships" xmlns:m="http://schemas.openxmlformats.org/officeDocument/2006/math" xmlns:v="urn:schemas-microsoft-com:vml" xmlns:wp14="http://schemas.microsoft.com/office/word/2010/wordprocessingDrawing" xmlns:wp="http://schemas.openxmlformats.org/drawingml/2006/wordprocessingDrawing" xmlns:w10="urn:schemas-microsoft-com:office:word" xmlns:w="http://schemas.openxmlformats.org/wordprocessingml/2006/main" xmlns:w14="http://schemas.microsoft.com/office/word/2010/wordml" xmlns:w15="http://schemas.microsoft.com/office/word/2012/wordml" xmlns:wpg="http://schemas.microsoft.com/office/word/2010/wordprocessingGroup" xmlns:wpi="http://schemas.microsoft.com/office/word/2010/wordprocessingInk" xmlns:wne="http://schemas.microsoft.com/office/word/2006/wordml" xmlns:wps="http://schemas.microsoft.com/office/word/2010/wordprocessingShape" mc:Ignorable="w14 w15 wp14"/>
+</file>
+
+<file path=word/glossary/fontTable.xml><?xml version="1.0" encoding="utf-8"?>
+<w:fonts xmlns:mc="http://schemas.openxmlformats.org/markup-compatibility/2006" xmlns:r="http://schemas.openxmlformats.org/officeDocument/2006/relationships" xmlns:w="http://schemas.openxmlformats.org/wordprocessingml/2006/main" xmlns:w14="http://schemas.microsoft.com/office/word/2010/wordml" xmlns:w15="http://schemas.microsoft.com/office/word/2012/wordml" mc:Ignorable="w14 w15">
+  <w:font w:name="Cambria">
+    <w:panose1 w:val="02040503050406030204"/>
+    <w:charset w:val="00"/>
+    <w:family w:val="roman"/>
+    <w:pitch w:val="variable"/>
+    <w:sig w:usb0="E00006FF" w:usb1="420024FF" w:usb2="02000000" w:usb3="00000000" w:csb0="0000019F" w:csb1="00000000"/>
+  </w:font>
+  <w:font w:name="Times New Roman">
+    <w:panose1 w:val="02020603050405020304"/>
+    <w:charset w:val="00"/>
+    <w:family w:val="roman"/>
+    <w:pitch w:val="variable"/>
+    <w:sig w:usb0="E0002EFF" w:usb1="C000785B" w:usb2="00000009" w:usb3="00000000" w:csb0="000001FF" w:csb1="00000000"/>
+  </w:font>
+  <w:font w:name="Calibri">
+    <w:panose1 w:val="020F0502020204030204"/>
+    <w:charset w:val="00"/>
+    <w:family w:val="swiss"/>
+    <w:pitch w:val="variable"/>
+    <w:sig w:usb0="E4002EFF" w:usb1="C000247B" w:usb2="00000009" w:usb3="00000000" w:csb0="000001FF" w:csb1="00000000"/>
+  </w:font>
+  <w:font w:name="Consolas">
+    <w:panose1 w:val="020B0609020204030204"/>
+    <w:charset w:val="00"/>
+    <w:family w:val="modern"/>
+    <w:pitch w:val="fixed"/>
+    <w:sig w:usb0="E00006FF" w:usb1="0000FCFF" w:usb2="00000001" w:usb3="00000000" w:csb0="0000019F" w:csb1="00000000"/>
+  </w:font>
+  <w:font w:name="Segoe UI">
+    <w:panose1 w:val="020B0502040204020203"/>
+    <w:charset w:val="00"/>
+    <w:family w:val="swiss"/>
+    <w:pitch w:val="variable"/>
+    <w:sig w:usb0="E4002EFF" w:usb1="C000E47F" w:usb2="00000009" w:usb3="00000000" w:csb0="000001FF" w:csb1="00000000"/>
+  </w:font>
+  <w:font w:name="Cambria Math">
+    <w:panose1 w:val="02040503050406030204"/>
+    <w:charset w:val="00"/>
+    <w:family w:val="roman"/>
+    <w:pitch w:val="variable"/>
+    <w:sig w:usb0="E00006FF" w:usb1="420024FF" w:usb2="02000000" w:usb3="00000000" w:csb0="0000019F" w:csb1="00000000"/>
+  </w:font>
+  <w:font w:name="Calibri Light">
+    <w:panose1 w:val="020F0302020204030204"/>
+    <w:charset w:val="00"/>
+    <w:family w:val="swiss"/>
+    <w:pitch w:val="variable"/>
+    <w:sig w:usb0="E4002EFF" w:usb1="C000247B" w:usb2="00000009" w:usb3="00000000" w:csb0="000001FF" w:csb1="00000000"/>
+  </w:font>
+</w:fonts>
+</file>
+
+<file path=word/glossary/settings.xml><?xml version="1.0" encoding="utf-8"?>
+<w:settings xmlns:mc="http://schemas.openxmlformats.org/markup-compatibility/2006" xmlns:o="urn:schemas-microsoft-com:office:office" xmlns:r="http://schemas.openxmlformats.org/officeDocument/2006/relationships" xmlns:m="http://schemas.openxmlformats.org/officeDocument/2006/math" xmlns:v="urn:schemas-microsoft-com:vml" xmlns:w10="urn:schemas-microsoft-com:office:word" xmlns:w="http://schemas.openxmlformats.org/wordprocessingml/2006/main" xmlns:w14="http://schemas.microsoft.com/office/word/2010/wordml" xmlns:w15="http://schemas.microsoft.com/office/word/2012/wordml" xmlns:sl="http://schemas.openxmlformats.org/schemaLibrary/2006/main" mc:Ignorable="w14 w15">
+  <w:view w:val="normal"/>
+  <w:defaultTabStop w:val="720"/>
+  <w:characterSpacingControl w:val="doNotCompress"/>
+  <w:compat>
+    <w:useFELayout/>
+    <w:compatSetting w:name="compatibilityMode" w:uri="http://schemas.microsoft.com/office/word" w:val="15"/>
+    <w:compatSetting w:name="overrideTableStyleFontSizeAndJustification" w:uri="http://schemas.microsoft.com/office/word" w:val="1"/>
+    <w:compatSetting w:name="enableOpenTypeFeatures" w:uri="http://schemas.microsoft.com/office/word" w:val="1"/>
+    <w:compatSetting w:name="doNotFlipMirrorIndents" w:uri="http://schemas.microsoft.com/office/word" w:val="1"/>
+    <w:compatSetting w:name="differentiateMultirowTableHeaders" w:uri="http://schemas.microsoft.com/office/word" w:val="1"/>
+  </w:compat>
+  <w:rsids>
+    <w:rsidRoot w:val="00C000F7"/>
+    <w:rsid w:val="00C000F7"/>
+    <w:rsid w:val="00C46704"/>
+  </w:rsids>
+  <m:mathPr>
+    <m:mathFont m:val="Cambria Math"/>
+    <m:brkBin m:val="before"/>
+    <m:brkBinSub m:val="--"/>
+    <m:smallFrac m:val="0"/>
+    <m:dispDef/>
+    <m:lMargin m:val="0"/>
+    <m:rMargin m:val="0"/>
+    <m:defJc m:val="centerGroup"/>
+    <m:wrapIndent m:val="1440"/>
+    <m:intLim m:val="subSup"/>
+    <m:naryLim m:val="undOvr"/>
+  </m:mathPr>
+  <w:themeFontLang w:val="en-US"/>
+  <w:clrSchemeMapping w:bg1="light1" w:t1="dark1" w:bg2="light2" w:t2="dark2" w:accent1="accent1" w:accent2="accent2" w:accent3="accent3" w:accent4="accent4" w:accent5="accent5" w:accent6="accent6" w:hyperlink="hyperlink" w:followedHyperlink="followedHyperlink"/>
+  <w:decimalSymbol w:val="."/>
+  <w:listSeparator w:val=" "/>
+  <w15:chartTrackingRefBased/>
+</w:settings>
+</file>
+
+<file path=word/glossary/styles.xml><?xml version="1.0" encoding="utf-8"?>
+<w:styles xmlns:mc="http://schemas.openxmlformats.org/markup-compatibility/2006" xmlns:r="http://schemas.openxmlformats.org/officeDocument/2006/relationships" xmlns:w="http://schemas.openxmlformats.org/wordprocessingml/2006/main" xmlns:w14="http://schemas.microsoft.com/office/word/2010/wordml" xmlns:w15="http://schemas.microsoft.com/office/word/2012/wordml" mc:Ignorable="w14 w15">
+  <w:docDefaults>
+    <w:rPrDefault>
+      <w:rPr>
+        <w:rFonts w:asciiTheme="minorHAnsi" w:eastAsiaTheme="minorEastAsia" w:hAnsiTheme="minorHAnsi" w:cstheme="minorBidi"/>
+        <w:sz w:val="22"/>
+        <w:szCs w:val="22"/>
+        <w:lang w:val="en-US" w:eastAsia="en-US" w:bidi="ar-SA"/>
+      </w:rPr>
+    </w:rPrDefault>
+    <w:pPrDefault>
+      <w:pPr>
+        <w:spacing w:after="160" w:line="259" w:lineRule="auto"/>
+      </w:pPr>
+    </w:pPrDefault>
+  </w:docDefaults>
+  <w:latentStyles w:defLockedState="0" w:defUIPriority="99" w:defSemiHidden="0" w:defUnhideWhenUsed="0" w:defQFormat="0" w:count="371">
+    <w:lsdException w:name="Normal" w:uiPriority="0" w:qFormat="1"/>
+    <w:lsdException w:name="heading 1" w:uiPriority="9" w:qFormat="1"/>
+    <w:lsdException w:name="heading 2" w:semiHidden="1" w:uiPriority="9" w:unhideWhenUsed="1" w:qFormat="1"/>
+    <w:lsdException w:name="heading 3" w:semiHidden="1" w:uiPriority="9" w:unhideWhenUsed="1" w:qFormat="1"/>
+    <w:lsdException w:name="heading 4" w:semiHidden="1" w:uiPriority="9" w:unhideWhenUsed="1" w:qFormat="1"/>
+    <w:lsdException w:name="heading 5" w:semiHidden="1" w:uiPriority="9" w:unhideWhenUsed="1" w:qFormat="1"/>
+    <w:lsdException w:name="heading 6" w:semiHidden="1" w:uiPriority="9" w:unhideWhenUsed="1" w:qFormat="1"/>
+    <w:lsdException w:name="heading 7" w:semiHidden="1" w:uiPriority="9" w:unhideWhenUsed="1" w:qFormat="1"/>
+    <w:lsdException w:name="heading 8" w:semiHidden="1" w:uiPriority="9" w:unhideWhenUsed="1" w:qFormat="1"/>
+    <w:lsdException w:name="heading 9" w:semiHidden="1" w:uiPriority="9" w:unhideWhenUsed="1" w:qFormat="1"/>
+    <w:lsdException w:name="index 1" w:semiHidden="1" w:unhideWhenUsed="1"/>
+    <w:lsdException w:name="index 2" w:semiHidden="1" w:unhideWhenUsed="1"/>
+    <w:lsdException w:name="index 3" w:semiHidden="1" w:unhideWhenUsed="1"/>
+    <w:lsdException w:name="index 4" w:semiHidden="1" w:unhideWhenUsed="1"/>
+    <w:lsdException w:name="index 5" w:semiHidden="1" w:unhideWhenUsed="1"/>
+    <w:lsdException w:name="index 6" w:semiHidden="1" w:unhideWhenUsed="1"/>
+    <w:lsdException w:name="index 7" w:semiHidden="1" w:unhideWhenUsed="1"/>
+    <w:lsdException w:name="index 8" w:semiHidden="1" w:unhideWhenUsed="1"/>
+    <w:lsdException w:name="index 9" w:semiHidden="1" w:unhideWhenUsed="1"/>
+    <w:lsdException w:name="toc 1" w:semiHidden="1" w:uiPriority="39" w:unhideWhenUsed="1"/>
+    <w:lsdException w:name="toc 2" w:semiHidden="1" w:uiPriority="39" w:unhideWhenUsed="1"/>
+    <w:lsdException w:name="toc 3" w:semiHidden="1" w:uiPriority="39" w:unhideWhenUsed="1"/>
+    <w:lsdException w:name="toc 4" w:semiHidden="1" w:uiPriority="39" w:unhideWhenUsed="1"/>
+    <w:lsdException w:name="toc 5" w:semiHidden="1" w:uiPriority="39" w:unhideWhenUsed="1"/>
+    <w:lsdException w:name="toc 6" w:semiHidden="1" w:uiPriority="39" w:unhideWhenUsed="1"/>
+    <w:lsdException w:name="toc 7" w:semiHidden="1" w:uiPriority="39" w:unhideWhenUsed="1"/>
+    <w:lsdException w:name="toc 8" w:semiHidden="1" w:uiPriority="39" w:unhideWhenUsed="1"/>
+    <w:lsdException w:name="toc 9" w:semiHidden="1" w:uiPriority="39" w:unhideWhenUsed="1"/>
+    <w:lsdException w:name="Normal Indent" w:semiHidden="1" w:unhideWhenUsed="1"/>
+    <w:lsdException w:name="footnote text" w:semiHidden="1" w:unhideWhenUsed="1"/>
+    <w:lsdException w:name="annotation text" w:semiHidden="1" w:unhideWhenUsed="1"/>
+    <w:lsdException w:name="header" w:semiHidden="1" w:unhideWhenUsed="1"/>
+    <w:lsdException w:name="footer" w:semiHidden="1" w:unhideWhenUsed="1"/>
+    <w:lsdException w:name="index heading" w:semiHidden="1" w:unhideWhenUsed="1"/>
+    <w:lsdException w:name="caption" w:semiHidden="1" w:uiPriority="35" w:unhideWhenUsed="1" w:qFormat="1"/>
+    <w:lsdException w:name="table of figures" w:semiHidden="1" w:unhideWhenUsed="1"/>
+    <w:lsdException w:name="envelope address" w:semiHidden="1" w:unhideWhenUsed="1"/>
+    <w:lsdException w:name="envelope return" w:semiHidden="1" w:unhideWhenUsed="1"/>
+    <w:lsdException w:name="footnote reference" w:semiHidden="1" w:unhideWhenUsed="1"/>
+    <w:lsdException w:name="annotation reference" w:semiHidden="1" w:unhideWhenUsed="1"/>
+    <w:lsdException w:name="line number" w:semiHidden="1" w:unhideWhenUsed="1"/>
+    <w:lsdException w:name="page number" w:semiHidden="1" w:unhideWhenUsed="1"/>
+    <w:lsdException w:name="endnote reference" w:semiHidden="1" w:unhideWhenUsed="1"/>
+    <w:lsdException w:name="endnote text" w:semiHidden="1" w:unhideWhenUsed="1"/>
+    <w:lsdException w:name="table of authorities" w:semiHidden="1" w:unhideWhenUsed="1"/>
+    <w:lsdException w:name="macro" w:semiHidden="1" w:unhideWhenUsed="1"/>
+    <w:lsdException w:name="toa heading" w:semiHidden="1" w:unhideWhenUsed="1"/>
+    <w:lsdException w:name="List" w:semiHidden="1" w:unhideWhenUsed="1"/>
+    <w:lsdException w:name="List Bullet" w:semiHidden="1" w:unhideWhenUsed="1"/>
+    <w:lsdException w:name="List Number" w:semiHidden="1" w:unhideWhenUsed="1"/>
+    <w:lsdException w:name="List 2" w:semiHidden="1" w:unhideWhenUsed="1"/>
+    <w:lsdException w:name="List 3" w:semiHidden="1" w:unhideWhenUsed="1"/>
+    <w:lsdException w:name="List 4" w:semiHidden="1" w:unhideWhenUsed="1"/>
+    <w:lsdException w:name="List 5" w:semiHidden="1" w:unhideWhenUsed="1"/>
+    <w:lsdException w:name="List Bullet 2" w:semiHidden="1" w:unhideWhenUsed="1"/>
+    <w:lsdException w:name="List Bullet 3" w:semiHidden="1" w:unhideWhenUsed="1"/>
+    <w:lsdException w:name="List Bullet 4" w:semiHidden="1" w:unhideWhenUsed="1"/>
+    <w:lsdException w:name="List Bullet 5" w:semiHidden="1" w:unhideWhenUsed="1"/>
+    <w:lsdException w:name="List Number 2" w:semiHidden="1" w:unhideWhenUsed="1"/>
+    <w:lsdException w:name="List Number 3" w:semiHidden="1" w:unhideWhenUsed="1"/>
+    <w:lsdException w:name="List Number 4" w:semiHidden="1" w:unhideWhenUsed="1"/>
+    <w:lsdException w:name="List Number 5" w:semiHidden="1" w:unhideWhenUsed="1"/>
+    <w:lsdException w:name="Title" w:uiPriority="10" w:qFormat="1"/>
+    <w:lsdException w:name="Closing" w:semiHidden="1" w:unhideWhenUsed="1"/>
+    <w:lsdException w:name="Signature" w:semiHidden="1" w:unhideWhenUsed="1"/>
+    <w:lsdException w:name="Default Paragraph Font" w:semiHidden="1" w:uiPriority="1" w:unhideWhenUsed="1"/>
+    <w:lsdException w:name="Body Text" w:semiHidden="1" w:unhideWhenUsed="1"/>
+    <w:lsdException w:name="Body Text Indent" w:semiHidden="1" w:unhideWhenUsed="1"/>
+    <w:lsdException w:name="List Continue" w:semiHidden="1" w:unhideWhenUsed="1"/>
+    <w:lsdException w:name="List Continue 2" w:semiHidden="1" w:unhideWhenUsed="1"/>
+    <w:lsdException w:name="List Continue 3" w:semiHidden="1" w:unhideWhenUsed="1"/>
+    <w:lsdException w:name="List Continue 4" w:semiHidden="1" w:unhideWhenUsed="1"/>
+    <w:lsdException w:name="List Continue 5" w:semiHidden="1" w:unhideWhenUsed="1"/>
+    <w:lsdException w:name="Message Header" w:semiHidden="1" w:unhideWhenUsed="1"/>
+    <w:lsdException w:name="Subtitle" w:uiPriority="11" w:qFormat="1"/>
+    <w:lsdException w:name="Salutation" w:semiHidden="1" w:unhideWhenUsed="1"/>
+    <w:lsdException w:name="Date" w:semiHidden="1" w:unhideWhenUsed="1"/>
+    <w:lsdException w:name="Body Text First Indent" w:semiHidden="1" w:unhideWhenUsed="1"/>
+    <w:lsdException w:name="Body Text First Indent 2" w:semiHidden="1" w:unhideWhenUsed="1"/>
+    <w:lsdException w:name="Note Heading" w:semiHidden="1" w:unhideWhenUsed="1"/>
+    <w:lsdException w:name="Body Text 2" w:semiHidden="1" w:unhideWhenUsed="1"/>
+    <w:lsdException w:name="Body Text 3" w:semiHidden="1" w:unhideWhenUsed="1"/>
+    <w:lsdException w:name="Body Text Indent 2" w:semiHidden="1" w:unhideWhenUsed="1"/>
+    <w:lsdException w:name="Body Text Indent 3" w:semiHidden="1" w:unhideWhenUsed="1"/>
+    <w:lsdException w:name="Block Text" w:semiHidden="1" w:unhideWhenUsed="1"/>
+    <w:lsdException w:name="Hyperlink" w:semiHidden="1" w:unhideWhenUsed="1"/>
+    <w:lsdException w:name="FollowedHyperlink" w:semiHidden="1" w:unhideWhenUsed="1"/>
+    <w:lsdException w:name="Strong" w:uiPriority="22" w:qFormat="1"/>
+    <w:lsdException w:name="Emphasis" w:uiPriority="20" w:qFormat="1"/>
+    <w:lsdException w:name="Document Map" w:semiHidden="1" w:unhideWhenUsed="1"/>
+    <w:lsdException w:name="Plain Text" w:semiHidden="1" w:unhideWhenUsed="1"/>
+    <w:lsdException w:name="E-mail Signature" w:semiHidden="1" w:unhideWhenUsed="1"/>
+    <w:lsdException w:name="HTML Top of Form" w:semiHidden="1" w:unhideWhenUsed="1"/>
+    <w:lsdException w:name="HTML Bottom of Form" w:semiHidden="1" w:unhideWhenUsed="1"/>
+    <w:lsdException w:name="Normal (Web)" w:semiHidden="1" w:unhideWhenUsed="1"/>
+    <w:lsdException w:name="HTML Acronym" w:semiHidden="1" w:unhideWhenUsed="1"/>
+    <w:lsdException w:name="HTML Address" w:semiHidden="1" w:unhideWhenUsed="1"/>
+    <w:lsdException w:name="HTML Cite" w:semiHidden="1" w:unhideWhenUsed="1"/>
+    <w:lsdException w:name="HTML Code" w:semiHidden="1" w:unhideWhenUsed="1"/>
+    <w:lsdException w:name="HTML Definition" w:semiHidden="1" w:unhideWhenUsed="1"/>
+    <w:lsdException w:name="HTML Keyboard" w:semiHidden="1" w:unhideWhenUsed="1"/>
+    <w:lsdException w:name="HTML Preformatted" w:semiHidden="1" w:unhideWhenUsed="1"/>
+    <w:lsdException w:name="HTML Sample" w:semiHidden="1" w:unhideWhenUsed="1"/>
+    <w:lsdException w:name="HTML Typewriter" w:semiHidden="1" w:unhideWhenUsed="1"/>
+    <w:lsdException w:name="HTML Variable" w:semiHidden="1" w:unhideWhenUsed="1"/>
+    <w:lsdException w:name="Normal Table" w:semiHidden="1" w:unhideWhenUsed="1"/>
+    <w:lsdException w:name="annotation subject" w:semiHidden="1" w:unhideWhenUsed="1"/>
+    <w:lsdException w:name="No List" w:semiHidden="1" w:unhideWhenUsed="1"/>
+    <w:lsdException w:name="Outline List 1" w:semiHidden="1" w:unhideWhenUsed="1"/>
+    <w:lsdException w:name="Outline List 2" w:semiHidden="1" w:unhideWhenUsed="1"/>
+    <w:lsdException w:name="Outline List 3" w:semiHidden="1" w:unhideWhenUsed="1"/>
+    <w:lsdException w:name="Table Simple 1" w:semiHidden="1" w:unhideWhenUsed="1"/>
+    <w:lsdException w:name="Table Simple 2" w:semiHidden="1" w:unhideWhenUsed="1"/>
+    <w:lsdException w:name="Table Simple 3" w:semiHidden="1" w:unhideWhenUsed="1"/>
+    <w:lsdException w:name="Table Classic 1" w:semiHidden="1" w:unhideWhenUsed="1"/>
+    <w:lsdException w:name="Table Classic 2" w:semiHidden="1" w:unhideWhenUsed="1"/>
+    <w:lsdException w:name="Table Classic 3" w:semiHidden="1" w:unhideWhenUsed="1"/>
+    <w:lsdException w:name="Table Classic 4" w:semiHidden="1" w:unhideWhenUsed="1"/>
+    <w:lsdException w:name="Table Colorful 1" w:semiHidden="1" w:unhideWhenUsed="1"/>
+    <w:lsdException w:name="Table Colorful 2" w:semiHidden="1" w:unhideWhenUsed="1"/>
+    <w:lsdException w:name="Table Colorful 3" w:semiHidden="1" w:unhideWhenUsed="1"/>
+    <w:lsdException w:name="Table Columns 1" w:semiHidden="1" w:unhideWhenUsed="1"/>
+    <w:lsdException w:name="Table Columns 2" w:semiHidden="1" w:unhideWhenUsed="1"/>
+    <w:lsdException w:name="Table Columns 3" w:semiHidden="1" w:unhideWhenUsed="1"/>
+    <w:lsdException w:name="Table Columns 4" w:semiHidden="1" w:unhideWhenUsed="1"/>
+    <w:lsdException w:name="Table Columns 5" w:semiHidden="1" w:unhideWhenUsed="1"/>
+    <w:lsdException w:name="Table Grid 1" w:semiHidden="1" w:unhideWhenUsed="1"/>
+    <w:lsdException w:name="Table Grid 2" w:semiHidden="1" w:unhideWhenUsed="1"/>
+    <w:lsdException w:name="Table Grid 3" w:semiHidden="1" w:unhideWhenUsed="1"/>
+    <w:lsdException w:name="Table Grid 4" w:semiHidden="1" w:unhideWhenUsed="1"/>
+    <w:lsdException w:name="Table Grid 5" w:semiHidden="1" w:unhideWhenUsed="1"/>
+    <w:lsdException w:name="Table Grid 6" w:semiHidden="1" w:unhideWhenUsed="1"/>
+    <w:lsdException w:name="Table Grid 7" w:semiHidden="1" w:unhideWhenUsed="1"/>
+    <w:lsdException w:name="Table Grid 8" w:semiHidden="1" w:unhideWhenUsed="1"/>
+    <w:lsdException w:name="Table List 1" w:semiHidden="1" w:unhideWhenUsed="1"/>
+    <w:lsdException w:name="Table List 2" w:semiHidden="1" w:unhideWhenUsed="1"/>
+    <w:lsdException w:name="Table List 3" w:semiHidden="1" w:unhideWhenUsed="1"/>
+    <w:lsdException w:name="Table List 4" w:semiHidden="1" w:unhideWhenUsed="1"/>
+    <w:lsdException w:name="Table List 5" w:semiHidden="1" w:unhideWhenUsed="1"/>
+    <w:lsdException w:name="Table List 6" w:semiHidden="1" w:unhideWhenUsed="1"/>
+    <w:lsdException w:name="Table List 7" w:semiHidden="1" w:unhideWhenUsed="1"/>
+    <w:lsdException w:name="Table List 8" w:semiHidden="1" w:unhideWhenUsed="1"/>
+    <w:lsdException w:name="Table 3D effects 1" w:semiHidden="1" w:unhideWhenUsed="1"/>
+    <w:lsdException w:name="Table 3D effects 2" w:semiHidden="1" w:unhideWhenUsed="1"/>
+    <w:lsdException w:name="Table 3D effects 3" w:semiHidden="1" w:unhideWhenUsed="1"/>
+    <w:lsdException w:name="Table Contemporary" w:semiHidden="1" w:unhideWhenUsed="1"/>
+    <w:lsdException w:name="Table Elegant" w:semiHidden="1" w:unhideWhenUsed="1"/>
+    <w:lsdException w:name="Table Professional" w:semiHidden="1" w:unhideWhenUsed="1"/>
+    <w:lsdException w:name="Table Subtle 1" w:semiHidden="1" w:unhideWhenUsed="1"/>
+    <w:lsdException w:name="Table Subtle 2" w:semiHidden="1" w:unhideWhenUsed="1"/>
+    <w:lsdException w:name="Table Web 1" w:semiHidden="1" w:unhideWhenUsed="1"/>
+    <w:lsdException w:name="Table Web 2" w:semiHidden="1" w:unhideWhenUsed="1"/>
+    <w:lsdException w:name="Table Web 3" w:semiHidden="1" w:unhideWhenUsed="1"/>
+    <w:lsdException w:name="Balloon Text" w:semiHidden="1" w:unhideWhenUsed="1"/>
+    <w:lsdException w:name="Table Grid" w:uiPriority="39"/>
+    <w:lsdException w:name="Table Theme" w:semiHidden="1" w:unhideWhenUsed="1"/>
+    <w:lsdException w:name="Placeholder Text" w:semiHidden="1"/>
+    <w:lsdException w:name="No Spacing" w:uiPriority="1" w:qFormat="1"/>
+    <w:lsdException w:name="Light Shading" w:uiPriority="60"/>
+    <w:lsdException w:name="Light List" w:uiPriority="61"/>
+    <w:lsdException w:name="Light Grid" w:uiPriority="62"/>
+    <w:lsdException w:name="Medium Shading 1" w:uiPriority="63"/>
+    <w:lsdException w:name="Medium Shading 2" w:uiPriority="64"/>
+    <w:lsdException w:name="Medium List 1" w:uiPriority="65"/>
+    <w:lsdException w:name="Medium List 2" w:uiPriority="66"/>
+    <w:lsdException w:name="Medium Grid 1" w:uiPriority="67"/>
+    <w:lsdException w:name="Medium Grid 2" w:uiPriority="68"/>
+    <w:lsdException w:name="Medium Grid 3" w:uiPriority="69"/>
+    <w:lsdException w:name="Dark List" w:uiPriority="70"/>
+    <w:lsdException w:name="Colorful Shading" w:uiPriority="71"/>
+    <w:lsdException w:name="Colorful List" w:uiPriority="72"/>
+    <w:lsdException w:name="Colorful Grid" w:uiPriority="73"/>
+    <w:lsdException w:name="Light Shading Accent 1" w:uiPriority="60"/>
+    <w:lsdException w:name="Light List Accent 1" w:uiPriority="61"/>
+    <w:lsdException w:name="Light Grid Accent 1" w:uiPriority="62"/>
+    <w:lsdException w:name="Medium Shading 1 Accent 1" w:uiPriority="63"/>
+    <w:lsdException w:name="Medium Shading 2 Accent 1" w:uiPriority="64"/>
+    <w:lsdException w:name="Medium List 1 Accent 1" w:uiPriority="65"/>
+    <w:lsdException w:name="Revision" w:semiHidden="1"/>
+    <w:lsdException w:name="List Paragraph" w:uiPriority="34" w:qFormat="1"/>
+    <w:lsdException w:name="Quote" w:uiPriority="29" w:qFormat="1"/>
+    <w:lsdException w:name="Intense Quote" w:uiPriority="30" w:qFormat="1"/>
+    <w:lsdException w:name="Medium List 2 Accent 1" w:uiPriority="66"/>
+    <w:lsdException w:name="Medium Grid 1 Accent 1" w:uiPriority="67"/>
+    <w:lsdException w:name="Medium Grid 2 Accent 1" w:uiPriority="68"/>
+    <w:lsdException w:name="Medium Grid 3 Accent 1" w:uiPriority="69"/>
+    <w:lsdException w:name="Dark List Accent 1" w:uiPriority="70"/>
+    <w:lsdException w:name="Colorful Shading Accent 1" w:uiPriority="71"/>
+    <w:lsdException w:name="Colorful List Accent 1" w:uiPriority="72"/>
+    <w:lsdException w:name="Colorful Grid Accent 1" w:uiPriority="73"/>
+    <w:lsdException w:name="Light Shading Accent 2" w:uiPriority="60"/>
+    <w:lsdException w:name="Light List Accent 2" w:uiPriority="61"/>
+    <w:lsdException w:name="Light Grid Accent 2" w:uiPriority="62"/>
+    <w:lsdException w:name="Medium Shading 1 Accent 2" w:uiPriority="63"/>
+    <w:lsdException w:name="Medium Shading 2 Accent 2" w:uiPriority="64"/>
+    <w:lsdException w:name="Medium List 1 Accent 2" w:uiPriority="65"/>
+    <w:lsdException w:name="Medium List 2 Accent 2" w:uiPriority="66"/>
+    <w:lsdException w:name="Medium Grid 1 Accent 2" w:uiPriority="67"/>
+    <w:lsdException w:name="Medium Grid 2 Accent 2" w:uiPriority="68"/>
+    <w:lsdException w:name="Medium Grid 3 Accent 2" w:uiPriority="69"/>
+    <w:lsdException w:name="Dark List Accent 2" w:uiPriority="70"/>
+    <w:lsdException w:name="Colorful Shading Accent 2" w:uiPriority="71"/>
+    <w:lsdException w:name="Colorful List Accent 2" w:uiPriority="72"/>
+    <w:lsdException w:name="Colorful Grid Accent 2" w:uiPriority="73"/>
+    <w:lsdException w:name="Light Shading Accent 3" w:uiPriority="60"/>
+    <w:lsdException w:name="Light List Accent 3" w:uiPriority="61"/>
+    <w:lsdException w:name="Light Grid Accent 3" w:uiPriority="62"/>
+    <w:lsdException w:name="Medium Shading 1 Accent 3" w:uiPriority="63"/>
+    <w:lsdException w:name="Medium Shading 2 Accent 3" w:uiPriority="64"/>
+    <w:lsdException w:name="Medium List 1 Accent 3" w:uiPriority="65"/>
+    <w:lsdException w:name="Medium List 2 Accent 3" w:uiPriority="66"/>
+    <w:lsdException w:name="Medium Grid 1 Accent 3" w:uiPriority="67"/>
+    <w:lsdException w:name="Medium Grid 2 Accent 3" w:uiPriority="68"/>
+    <w:lsdException w:name="Medium Grid 3 Accent 3" w:uiPriority="69"/>
+    <w:lsdException w:name="Dark List Accent 3" w:uiPriority="70"/>
+    <w:lsdException w:name="Colorful Shading Accent 3" w:uiPriority="71"/>
+    <w:lsdException w:name="Colorful List Accent 3" w:uiPriority="72"/>
+    <w:lsdException w:name="Colorful Grid Accent 3" w:uiPriority="73"/>
+    <w:lsdException w:name="Light Shading Accent 4" w:uiPriority="60"/>
+    <w:lsdException w:name="Light List Accent 4" w:uiPriority="61"/>
+    <w:lsdException w:name="Light Grid Accent 4" w:uiPriority="62"/>
+    <w:lsdException w:name="Medium Shading 1 Accent 4" w:uiPriority="63"/>
+    <w:lsdException w:name="Medium Shading 2 Accent 4" w:uiPriority="64"/>
+    <w:lsdException w:name="Medium List 1 Accent 4" w:uiPriority="65"/>
+    <w:lsdException w:name="Medium List 2 Accent 4" w:uiPriority="66"/>
+    <w:lsdException w:name="Medium Grid 1 Accent 4" w:uiPriority="67"/>
+    <w:lsdException w:name="Medium Grid 2 Accent 4" w:uiPriority="68"/>
+    <w:lsdException w:name="Medium Grid 3 Accent 4" w:uiPriority="69"/>
+    <w:lsdException w:name="Dark List Accent 4" w:uiPriority="70"/>
+    <w:lsdException w:name="Colorful Shading Accent 4" w:uiPriority="71"/>
+    <w:lsdException w:name="Colorful List Accent 4" w:uiPriority="72"/>
+    <w:lsdException w:name="Colorful Grid Accent 4" w:uiPriority="73"/>
+    <w:lsdException w:name="Light Shading Accent 5" w:uiPriority="60"/>
+    <w:lsdException w:name="Light List Accent 5" w:uiPriority="61"/>
+    <w:lsdException w:name="Light Grid Accent 5" w:uiPriority="62"/>
+    <w:lsdException w:name="Medium Shading 1 Accent 5" w:uiPriority="63"/>
+    <w:lsdException w:name="Medium Shading 2 Accent 5" w:uiPriority="64"/>
+    <w:lsdException w:name="Medium List 1 Accent 5" w:uiPriority="65"/>
+    <w:lsdException w:name="Medium List 2 Accent 5" w:uiPriority="66"/>
+    <w:lsdException w:name="Medium Grid 1 Accent 5" w:uiPriority="67"/>
+    <w:lsdException w:name="Medium Grid 2 Accent 5" w:uiPriority="68"/>
+    <w:lsdException w:name="Medium Grid 3 Accent 5" w:uiPriority="69"/>
+    <w:lsdException w:name="Dark List Accent 5" w:uiPriority="70"/>
+    <w:lsdException w:name="Colorful Shading Accent 5" w:uiPriority="71"/>
+    <w:lsdException w:name="Colorful List Accent 5" w:uiPriority="72"/>
+    <w:lsdException w:name="Colorful Grid Accent 5" w:uiPriority="73"/>
+    <w:lsdException w:name="Light Shading Accent 6" w:uiPriority="60"/>
+    <w:lsdException w:name="Light List Accent 6" w:uiPriority="61"/>
+    <w:lsdException w:name="Light Grid Accent 6" w:uiPriority="62"/>
+    <w:lsdException w:name="Medium Shading 1 Accent 6" w:uiPriority="63"/>
+    <w:lsdException w:name="Medium Shading 2 Accent 6" w:uiPriority="64"/>
+    <w:lsdException w:name="Medium List 1 Accent 6" w:uiPriority="65"/>
+    <w:lsdException w:name="Medium List 2 Accent 6" w:uiPriority="66"/>
+    <w:lsdException w:name="Medium Grid 1 Accent 6" w:uiPriority="67"/>
+    <w:lsdException w:name="Medium Grid 2 Accent 6" w:uiPriority="68"/>
+    <w:lsdException w:name="Medium Grid 3 Accent 6" w:uiPriority="69"/>
+    <w:lsdException w:name="Dark List Accent 6" w:uiPriority="70"/>
+    <w:lsdException w:name="Colorful Shading Accent 6" w:uiPriority="71"/>
+    <w:lsdException w:name="Colorful List Accent 6" w:uiPriority="72"/>
+    <w:lsdException w:name="Colorful Grid Accent 6" w:uiPriority="73"/>
+    <w:lsdException w:name="Subtle Emphasis" w:uiPriority="19" w:qFormat="1"/>
+    <w:lsdException w:name="Intense Emphasis" w:uiPriority="21" w:qFormat="1"/>
+    <w:lsdException w:name="Subtle Reference" w:uiPriority="31" w:qFormat="1"/>
+    <w:lsdException w:name="Intense Reference" w:uiPriority="32" w:qFormat="1"/>
+    <w:lsdException w:name="Book Title" w:uiPriority="33" w:qFormat="1"/>
+    <w:lsdException w:name="Bibliography" w:semiHidden="1" w:uiPriority="37" w:unhideWhenUsed="1"/>
+    <w:lsdException w:name="TOC Heading" w:semiHidden="1" w:uiPriority="39" w:unhideWhenUsed="1" w:qFormat="1"/>
+    <w:lsdException w:name="Plain Table 1" w:uiPriority="41"/>
+    <w:lsdException w:name="Plain Table 2" w:uiPriority="42"/>
+    <w:lsdException w:name="Plain Table 3" w:uiPriority="43"/>
+    <w:lsdException w:name="Plain Table 4" w:uiPriority="44"/>
+    <w:lsdException w:name="Plain Table 5" w:uiPriority="45"/>
+    <w:lsdException w:name="Grid Table Light" w:uiPriority="40"/>
+    <w:lsdException w:name="Grid Table 1 Light" w:uiPriority="46"/>
+    <w:lsdException w:name="Grid Table 2" w:uiPriority="47"/>
+    <w:lsdException w:name="Grid Table 3" w:uiPriority="48"/>
+    <w:lsdException w:name="Grid Table 4" w:uiPriority="49"/>
+    <w:lsdException w:name="Grid Table 5 Dark" w:uiPriority="50"/>
+    <w:lsdException w:name="Grid Table 6 Colorful" w:uiPriority="51"/>
+    <w:lsdException w:name="Grid Table 7 Colorful" w:uiPriority="52"/>
+    <w:lsdException w:name="Grid Table 1 Light Accent 1" w:uiPriority="46"/>
+    <w:lsdException w:name="Grid Table 2 Accent 1" w:uiPriority="47"/>
+    <w:lsdException w:name="Grid Table 3 Accent 1" w:uiPriority="48"/>
+    <w:lsdException w:name="Grid Table 4 Accent 1" w:uiPriority="49"/>
+    <w:lsdException w:name="Grid Table 5 Dark Accent 1" w:uiPriority="50"/>
+    <w:lsdException w:name="Grid Table 6 Colorful Accent 1" w:uiPriority="51"/>
+    <w:lsdException w:name="Grid Table 7 Colorful Accent 1" w:uiPriority="52"/>
+    <w:lsdException w:name="Grid Table 1 Light Accent 2" w:uiPriority="46"/>
+    <w:lsdException w:name="Grid Table 2 Accent 2" w:uiPriority="47"/>
+    <w:lsdException w:name="Grid Table 3 Accent 2" w:uiPriority="48"/>
+    <w:lsdException w:name="Grid Table 4 Accent 2" w:uiPriority="49"/>
+    <w:lsdException w:name="Grid Table 5 Dark Accent 2" w:uiPriority="50"/>
+    <w:lsdException w:name="Grid Table 6 Colorful Accent 2" w:uiPriority="51"/>
+    <w:lsdException w:name="Grid Table 7 Colorful Accent 2" w:uiPriority="52"/>
+    <w:lsdException w:name="Grid Table 1 Light Accent 3" w:uiPriority="46"/>
+    <w:lsdException w:name="Grid Table 2 Accent 3" w:uiPriority="47"/>
+    <w:lsdException w:name="Grid Table 3 Accent 3" w:uiPriority="48"/>
+    <w:lsdException w:name="Grid Table 4 Accent 3" w:uiPriority="49"/>
+    <w:lsdException w:name="Grid Table 5 Dark Accent 3" w:uiPriority="50"/>
+    <w:lsdException w:name="Grid Table 6 Colorful Accent 3" w:uiPriority="51"/>
+    <w:lsdException w:name="Grid Table 7 Colorful Accent 3" w:uiPriority="52"/>
+    <w:lsdException w:name="Grid Table 1 Light Accent 4" w:uiPriority="46"/>
+    <w:lsdException w:name="Grid Table 2 Accent 4" w:uiPriority="47"/>
+    <w:lsdException w:name="Grid Table 3 Accent 4" w:uiPriority="48"/>
+    <w:lsdException w:name="Grid Table 4 Accent 4" w:uiPriority="49"/>
+    <w:lsdException w:name="Grid Table 5 Dark Accent 4" w:uiPriority="50"/>
+    <w:lsdException w:name="Grid Table 6 Colorful Accent 4" w:uiPriority="51"/>
+    <w:lsdException w:name="Grid Table 7 Colorful Accent 4" w:uiPriority="52"/>
+    <w:lsdException w:name="Grid Table 1 Light Accent 5" w:uiPriority="46"/>
+    <w:lsdException w:name="Grid Table 2 Accent 5" w:uiPriority="47"/>
+    <w:lsdException w:name="Grid Table 3 Accent 5" w:uiPriority="48"/>
+    <w:lsdException w:name="Grid Table 4 Accent 5" w:uiPriority="49"/>
+    <w:lsdException w:name="Grid Table 5 Dark Accent 5" w:uiPriority="50"/>
+    <w:lsdException w:name="Grid Table 6 Colorful Accent 5" w:uiPriority="51"/>
+    <w:lsdException w:name="Grid Table 7 Colorful Accent 5" w:uiPriority="52"/>
+    <w:lsdException w:name="Grid Table 1 Light Accent 6" w:uiPriority="46"/>
+    <w:lsdException w:name="Grid Table 2 Accent 6" w:uiPriority="47"/>
+    <w:lsdException w:name="Grid Table 3 Accent 6" w:uiPriority="48"/>
+    <w:lsdException w:name="Grid Table 4 Accent 6" w:uiPriority="49"/>
+    <w:lsdException w:name="Grid Table 5 Dark Accent 6" w:uiPriority="50"/>
+    <w:lsdException w:name="Grid Table 6 Colorful Accent 6" w:uiPriority="51"/>
+    <w:lsdException w:name="Grid Table 7 Colorful Accent 6" w:uiPriority="52"/>
+    <w:lsdException w:name="List Table 1 Light" w:uiPriority="46"/>
+    <w:lsdException w:name="List Table 2" w:uiPriority="47"/>
+    <w:lsdException w:name="List Table 3" w:uiPriority="48"/>
+    <w:lsdException w:name="List Table 4" w:uiPriority="49"/>
+    <w:lsdException w:name="List Table 5 Dark" w:uiPriority="50"/>
+    <w:lsdException w:name="List Table 6 Colorful" w:uiPriority="51"/>
+    <w:lsdException w:name="List Table 7 Colorful" w:uiPriority="52"/>
+    <w:lsdException w:name="List Table 1 Light Accent 1" w:uiPriority="46"/>
+    <w:lsdException w:name="List Table 2 Accent 1" w:uiPriority="47"/>
+    <w:lsdException w:name="List Table 3 Accent 1" w:uiPriority="48"/>
+    <w:lsdException w:name="List Table 4 Accent 1" w:uiPriority="49"/>
+    <w:lsdException w:name="List Table 5 Dark Accent 1" w:uiPriority="50"/>
+    <w:lsdException w:name="List Table 6 Colorful Accent 1" w:uiPriority="51"/>
+    <w:lsdException w:name="List Table 7 Colorful Accent 1" w:uiPriority="52"/>
+    <w:lsdException w:name="List Table 1 Light Accent 2" w:uiPriority="46"/>
+    <w:lsdException w:name="List Table 2 Accent 2" w:uiPriority="47"/>
+    <w:lsdException w:name="List Table 3 Accent 2" w:uiPriority="48"/>
+    <w:lsdException w:name="List Table 4 Accent 2" w:uiPriority="49"/>
+    <w:lsdException w:name="List Table 5 Dark Accent 2" w:uiPriority="50"/>
+    <w:lsdException w:name="List Table 6 Colorful Accent 2" w:uiPriority="51"/>
+    <w:lsdException w:name="List Table 7 Colorful Accent 2" w:uiPriority="52"/>
+    <w:lsdException w:name="List Table 1 Light Accent 3" w:uiPriority="46"/>
+    <w:lsdException w:name="List Table 2 Accent 3" w:uiPriority="47"/>
+    <w:lsdException w:name="List Table 3 Accent 3" w:uiPriority="48"/>
+    <w:lsdException w:name="List Table 4 Accent 3" w:uiPriority="49"/>
+    <w:lsdException w:name="List Table 5 Dark Accent 3" w:uiPriority="50"/>
+    <w:lsdException w:name="List Table 6 Colorful Accent 3" w:uiPriority="51"/>
+    <w:lsdException w:name="List Table 7 Colorful Accent 3" w:uiPriority="52"/>
+    <w:lsdException w:name="List Table 1 Light Accent 4" w:uiPriority="46"/>
+    <w:lsdException w:name="List Table 2 Accent 4" w:uiPriority="47"/>
+    <w:lsdException w:name="List Table 3 Accent 4" w:uiPriority="48"/>
+    <w:lsdException w:name="List Table 4 Accent 4" w:uiPriority="49"/>
+    <w:lsdException w:name="List Table 5 Dark Accent 4" w:uiPriority="50"/>
+    <w:lsdException w:name="List Table 6 Colorful Accent 4" w:uiPriority="51"/>
+    <w:lsdException w:name="List Table 7 Colorful Accent 4" w:uiPriority="52"/>
+    <w:lsdException w:name="List Table 1 Light Accent 5" w:uiPriority="46"/>
+    <w:lsdException w:name="List Table 2 Accent 5" w:uiPriority="47"/>
+    <w:lsdException w:name="List Table 3 Accent 5" w:uiPriority="48"/>
+    <w:lsdException w:name="List Table 4 Accent 5" w:uiPriority="49"/>
+    <w:lsdException w:name="List Table 5 Dark Accent 5" w:uiPriority="50"/>
+    <w:lsdException w:name="List Table 6 Colorful Accent 5" w:uiPriority="51"/>
+    <w:lsdException w:name="List Table 7 Colorful Accent 5" w:uiPriority="52"/>
+    <w:lsdException w:name="List Table 1 Light Accent 6" w:uiPriority="46"/>
+    <w:lsdException w:name="List Table 2 Accent 6" w:uiPriority="47"/>
+    <w:lsdException w:name="List Table 3 Accent 6" w:uiPriority="48"/>
+    <w:lsdException w:name="List Table 4 Accent 6" w:uiPriority="49"/>
+    <w:lsdException w:name="List Table 5 Dark Accent 6" w:uiPriority="50"/>
+    <w:lsdException w:name="List Table 6 Colorful Accent 6" w:uiPriority="51"/>
+    <w:lsdException w:name="List Table 7 Colorful Accent 6" w:uiPriority="52"/>
+  </w:latentStyles>
+  <w:style w:type="paragraph" w:default="1" w:styleId="Normal">
+    <w:name w:val="Normal"/>
+    <w:qFormat/>
+  </w:style>
+  <w:style w:type="character" w:default="1" w:styleId="DefaultParagraphFont">
+    <w:name w:val="Default Paragraph Font"/>
+    <w:uiPriority w:val="1"/>
+    <w:semiHidden/>
+    <w:unhideWhenUsed/>
+  </w:style>
+  <w:style w:type="table" w:default="1" w:styleId="TableNormal">
+    <w:name w:val="Normal Table"/>
+    <w:uiPriority w:val="99"/>
+    <w:semiHidden/>
+    <w:unhideWhenUsed/>
+    <w:tblPr>
+      <w:tblInd w:w="0" w:type="dxa"/>
+      <w:tblCellMar>
+        <w:top w:w="0" w:type="dxa"/>
+        <w:left w:w="108" w:type="dxa"/>
+        <w:bottom w:w="0" w:type="dxa"/>
+        <w:right w:w="108" w:type="dxa"/>
+      </w:tblCellMar>
+    </w:tblPr>
+  </w:style>
+  <w:style w:type="numbering" w:default="1" w:styleId="NoList">
+    <w:name w:val="No List"/>
+    <w:uiPriority w:val="99"/>
+    <w:semiHidden/>
+    <w:unhideWhenUsed/>
+  </w:style>
+  <w:style w:type="paragraph" w:customStyle="1" w:styleId="5AC8935AB2BE4C0C8EB4A098F5F7D5B2">
+    <w:name w:val="5AC8935AB2BE4C0C8EB4A098F5F7D5B2"/>
+    <w:rsid w:val="00C000F7"/>
+  </w:style>
+  <w:style w:type="paragraph" w:customStyle="1" w:styleId="5BC01F3875604E5FB5FE9494BFDEBCF1">
+    <w:name w:val="5BC01F3875604E5FB5FE9494BFDEBCF1"/>
+    <w:rsid w:val="00C000F7"/>
+  </w:style>
+  <w:style w:type="paragraph" w:customStyle="1" w:styleId="C685FE9D0D0E489D858C3319BD93FD2D">
+    <w:name w:val="C685FE9D0D0E489D858C3319BD93FD2D"/>
+    <w:rsid w:val="00C000F7"/>
+  </w:style>
+  <w:style w:type="paragraph" w:customStyle="1" w:styleId="1C9B8DB554984B0E8DC781E84BEDF12B">
+    <w:name w:val="1C9B8DB554984B0E8DC781E84BEDF12B"/>
+    <w:rsid w:val="00C000F7"/>
+  </w:style>
+  <w:style w:type="paragraph" w:customStyle="1" w:styleId="4F69EDA2E12444CEB5F9B085C351B485">
+    <w:name w:val="4F69EDA2E12444CEB5F9B085C351B485"/>
+    <w:rsid w:val="00C000F7"/>
+  </w:style>
+</w:styles>
+</file>
+
+<file path=word/glossary/webSettings.xml><?xml version="1.0" encoding="utf-8"?>
+<w:webSettings xmlns:mc="http://schemas.openxmlformats.org/markup-compatibility/2006" xmlns:r="http://schemas.openxmlformats.org/officeDocument/2006/relationships" xmlns:w="http://schemas.openxmlformats.org/wordprocessingml/2006/main" xmlns:w14="http://schemas.microsoft.com/office/word/2010/wordml" xmlns:w15="http://schemas.microsoft.com/office/word/2012/wordml" mc:Ignorable="w14 w15">
+  <w:optimizeForBrowser/>
+  <w:allowPNG/>
+</w:webSettings>
 </file>
 
 <file path=word/theme/theme1.xml><?xml version="1.0" encoding="utf-8"?>

</xml_diff>